<commit_message>
Chỉnh sửa bài tập lớn
</commit_message>
<xml_diff>
--- a/Final/Báo cáo bài tập lớn.docx
+++ b/Final/Báo cáo bài tập lớn.docx
@@ -5054,6 +5054,65 @@
           </w:p>
         </w:tc>
       </w:tr>
+      <w:tr>
+        <w:tc>
+          <w:tcPr>
+            <w:tcW w:w="3505" w:type="dxa"/>
+          </w:tcPr>
+          <w:p>
+            <w:pPr>
+              <w:rPr>
+                <w:color w:val="000000"/>
+                <w:szCs w:val="28"/>
+              </w:rPr>
+            </w:pPr>
+            <w:r>
+              <w:t>Xuất bảng chấm công</w:t>
+            </w:r>
+          </w:p>
+        </w:tc>
+        <w:tc>
+          <w:tcPr>
+            <w:tcW w:w="1710" w:type="dxa"/>
+          </w:tcPr>
+          <w:p>
+            <w:pPr>
+              <w:jc w:val="center"/>
+              <w:rPr>
+                <w:color w:val="000000"/>
+                <w:szCs w:val="28"/>
+              </w:rPr>
+            </w:pPr>
+            <w:r>
+              <w:rPr>
+                <w:color w:val="000000"/>
+                <w:szCs w:val="28"/>
+              </w:rPr>
+              <w:t>UC15</w:t>
+            </w:r>
+          </w:p>
+        </w:tc>
+        <w:tc>
+          <w:tcPr>
+            <w:tcW w:w="4590" w:type="dxa"/>
+          </w:tcPr>
+          <w:p>
+            <w:pPr>
+              <w:rPr>
+                <w:color w:val="000000"/>
+                <w:szCs w:val="28"/>
+              </w:rPr>
+            </w:pPr>
+            <w:r>
+              <w:rPr>
+                <w:color w:val="000000"/>
+                <w:szCs w:val="28"/>
+              </w:rPr>
+              <w:t>Xuất file excel chứa bảng chấm công</w:t>
+            </w:r>
+          </w:p>
+        </w:tc>
+      </w:tr>
     </w:tbl>
     <w:p>
       <w:pPr>
@@ -5623,6 +5682,7 @@
                 <w:sz w:val="20"/>
                 <w:szCs w:val="20"/>
               </w:rPr>
+              <w:lastRenderedPageBreak/>
               <w:t>Actor</w:t>
             </w:r>
           </w:p>
@@ -5713,7 +5773,6 @@
                 <w:sz w:val="20"/>
                 <w:szCs w:val="20"/>
               </w:rPr>
-              <w:lastRenderedPageBreak/>
               <w:t>1</w:t>
             </w:r>
           </w:p>
@@ -7589,7 +7648,6 @@
           <w:sz w:val="20"/>
           <w:szCs w:val="20"/>
         </w:rPr>
-        <w:lastRenderedPageBreak/>
         <w:t>System Message: N/A</w:t>
       </w:r>
     </w:p>
@@ -9109,6 +9167,7 @@
           <w:sz w:val="20"/>
           <w:szCs w:val="20"/>
         </w:rPr>
+        <w:lastRenderedPageBreak/>
         <w:t>N/A</w:t>
       </w:r>
     </w:p>
@@ -9133,7 +9192,6 @@
           <w:szCs w:val="28"/>
           <w:lang w:val="vi-VN"/>
         </w:rPr>
-        <w:lastRenderedPageBreak/>
         <w:t>UC</w:t>
       </w:r>
       <w:r>
@@ -10831,6 +10889,7 @@
                 <w:sz w:val="20"/>
                 <w:szCs w:val="20"/>
               </w:rPr>
+              <w:lastRenderedPageBreak/>
               <w:t>Actor</w:t>
             </w:r>
           </w:p>
@@ -11020,7 +11079,6 @@
                 <w:sz w:val="20"/>
                 <w:szCs w:val="20"/>
               </w:rPr>
-              <w:lastRenderedPageBreak/>
               <w:t>Pre-condition</w:t>
             </w:r>
           </w:p>
@@ -14036,6 +14094,7 @@
                 <w:sz w:val="20"/>
                 <w:szCs w:val="20"/>
               </w:rPr>
+              <w:lastRenderedPageBreak/>
               <w:t>3</w:t>
             </w:r>
           </w:p>
@@ -14219,7 +14278,6 @@
                 <w:sz w:val="20"/>
                 <w:szCs w:val="20"/>
               </w:rPr>
-              <w:lastRenderedPageBreak/>
               <w:t>5</w:t>
             </w:r>
           </w:p>
@@ -15651,7 +15709,16 @@
                 <w:sz w:val="20"/>
                 <w:szCs w:val="20"/>
               </w:rPr>
-              <w:t>Hệ thống xóa thông tin nhân viên đó ra khỏi bảng WorkerList và những bảng liên quan trên CSDL. Thông báo thành công và chuyển sang trang Quản lý nhân viên</w:t>
+              <w:t xml:space="preserve">Hệ thống xóa thông tin nhân viên đó ra khỏi bảng WorkerList và những bảng liên quan trên CSDL. </w:t>
+            </w:r>
+            <w:r>
+              <w:rPr>
+                <w:rFonts w:cs="Arial"/>
+                <w:sz w:val="20"/>
+                <w:szCs w:val="20"/>
+              </w:rPr>
+              <w:lastRenderedPageBreak/>
+              <w:t>Thông báo thành công và chuyển sang trang Quản lý nhân viên</w:t>
             </w:r>
           </w:p>
         </w:tc>
@@ -15725,7 +15792,6 @@
                 <w:sz w:val="20"/>
                 <w:szCs w:val="20"/>
               </w:rPr>
-              <w:lastRenderedPageBreak/>
               <w:t>Rule No.</w:t>
             </w:r>
           </w:p>
@@ -17102,6 +17168,7 @@
                 <w:sz w:val="20"/>
                 <w:szCs w:val="20"/>
               </w:rPr>
+              <w:lastRenderedPageBreak/>
               <w:t>Name</w:t>
             </w:r>
           </w:p>
@@ -17395,7 +17462,6 @@
                 <w:sz w:val="20"/>
                 <w:szCs w:val="20"/>
               </w:rPr>
-              <w:lastRenderedPageBreak/>
               <w:t>Pre-condition</w:t>
             </w:r>
           </w:p>
@@ -17650,7 +17716,23 @@
                 <w:sz w:val="20"/>
                 <w:szCs w:val="20"/>
               </w:rPr>
-              <w:t>Actor bấm “Start điểm danh”</w:t>
+              <w:t>Actor bấm “</w:t>
+            </w:r>
+            <w:r>
+              <w:rPr>
+                <w:rFonts w:cs="Arial"/>
+                <w:sz w:val="20"/>
+                <w:szCs w:val="20"/>
+              </w:rPr>
+              <w:t>CheckIn</w:t>
+            </w:r>
+            <w:r>
+              <w:rPr>
+                <w:rFonts w:cs="Arial"/>
+                <w:sz w:val="20"/>
+                <w:szCs w:val="20"/>
+              </w:rPr>
+              <w:t>”</w:t>
             </w:r>
           </w:p>
         </w:tc>
@@ -17928,6 +18010,36 @@
                 <w:rFonts w:cs="Arial"/>
                 <w:sz w:val="20"/>
                 <w:szCs w:val="20"/>
+                <w:lang w:val="vi-VN"/>
+              </w:rPr>
+            </w:pPr>
+          </w:p>
+        </w:tc>
+        <w:tc>
+          <w:tcPr>
+            <w:tcW w:w="3595" w:type="dxa"/>
+          </w:tcPr>
+          <w:p>
+            <w:pPr>
+              <w:rPr>
+                <w:rFonts w:cs="Arial"/>
+                <w:sz w:val="20"/>
+                <w:szCs w:val="20"/>
+                <w:lang w:val="vi-VN"/>
+              </w:rPr>
+            </w:pPr>
+          </w:p>
+        </w:tc>
+        <w:tc>
+          <w:tcPr>
+            <w:tcW w:w="700" w:type="dxa"/>
+          </w:tcPr>
+          <w:p>
+            <w:pPr>
+              <w:rPr>
+                <w:rFonts w:cs="Arial"/>
+                <w:sz w:val="20"/>
+                <w:szCs w:val="20"/>
               </w:rPr>
             </w:pPr>
             <w:r>
@@ -17942,42 +18054,6 @@
         </w:tc>
         <w:tc>
           <w:tcPr>
-            <w:tcW w:w="3595" w:type="dxa"/>
-          </w:tcPr>
-          <w:p>
-            <w:pPr>
-              <w:rPr>
-                <w:rFonts w:cs="Arial"/>
-                <w:sz w:val="20"/>
-                <w:szCs w:val="20"/>
-              </w:rPr>
-            </w:pPr>
-            <w:r>
-              <w:rPr>
-                <w:rFonts w:cs="Arial"/>
-                <w:sz w:val="20"/>
-                <w:szCs w:val="20"/>
-              </w:rPr>
-              <w:t>Actor bấm “End điểm danh”</w:t>
-            </w:r>
-          </w:p>
-        </w:tc>
-        <w:tc>
-          <w:tcPr>
-            <w:tcW w:w="700" w:type="dxa"/>
-          </w:tcPr>
-          <w:p>
-            <w:pPr>
-              <w:rPr>
-                <w:rFonts w:cs="Arial"/>
-                <w:sz w:val="20"/>
-                <w:szCs w:val="20"/>
-              </w:rPr>
-            </w:pPr>
-          </w:p>
-        </w:tc>
-        <w:tc>
-          <w:tcPr>
             <w:tcW w:w="4391" w:type="dxa"/>
           </w:tcPr>
           <w:p>
@@ -17988,6 +18064,14 @@
                 <w:szCs w:val="20"/>
               </w:rPr>
             </w:pPr>
+            <w:r>
+              <w:rPr>
+                <w:rFonts w:cs="Arial"/>
+                <w:sz w:val="20"/>
+                <w:szCs w:val="20"/>
+              </w:rPr>
+              <w:t>Hệ thống tạo ra 1 danh sách tên: ListIn để lưu thông tin những nhân viên điểm danh đã check in vào 1 file CheckinList.txt</w:t>
+            </w:r>
           </w:p>
         </w:tc>
       </w:tr>
@@ -18002,9 +18086,16 @@
                 <w:rFonts w:cs="Arial"/>
                 <w:sz w:val="20"/>
                 <w:szCs w:val="20"/>
-                <w:lang w:val="vi-VN"/>
-              </w:rPr>
-            </w:pPr>
+              </w:rPr>
+            </w:pPr>
+            <w:r>
+              <w:rPr>
+                <w:rFonts w:cs="Arial"/>
+                <w:sz w:val="20"/>
+                <w:szCs w:val="20"/>
+              </w:rPr>
+              <w:t>6</w:t>
+            </w:r>
           </w:p>
         </w:tc>
         <w:tc>
@@ -18017,9 +18108,32 @@
                 <w:rFonts w:cs="Arial"/>
                 <w:sz w:val="20"/>
                 <w:szCs w:val="20"/>
-                <w:lang w:val="vi-VN"/>
-              </w:rPr>
-            </w:pPr>
+              </w:rPr>
+            </w:pPr>
+            <w:r>
+              <w:rPr>
+                <w:rFonts w:cs="Arial"/>
+                <w:sz w:val="20"/>
+                <w:szCs w:val="20"/>
+              </w:rPr>
+              <w:t>Actor bấm “</w:t>
+            </w:r>
+            <w:r>
+              <w:rPr>
+                <w:rFonts w:cs="Arial"/>
+                <w:sz w:val="20"/>
+                <w:szCs w:val="20"/>
+              </w:rPr>
+              <w:t>CheckOut</w:t>
+            </w:r>
+            <w:r>
+              <w:rPr>
+                <w:rFonts w:cs="Arial"/>
+                <w:sz w:val="20"/>
+                <w:szCs w:val="20"/>
+              </w:rPr>
+              <w:t>”</w:t>
+            </w:r>
           </w:p>
         </w:tc>
         <w:tc>
@@ -18034,14 +18148,6 @@
                 <w:szCs w:val="20"/>
               </w:rPr>
             </w:pPr>
-            <w:r>
-              <w:rPr>
-                <w:rFonts w:cs="Arial"/>
-                <w:sz w:val="20"/>
-                <w:szCs w:val="20"/>
-              </w:rPr>
-              <w:t>7</w:t>
-            </w:r>
           </w:p>
         </w:tc>
         <w:tc>
@@ -18056,14 +18162,6 @@
                 <w:szCs w:val="20"/>
               </w:rPr>
             </w:pPr>
-            <w:r>
-              <w:rPr>
-                <w:rFonts w:cs="Arial"/>
-                <w:sz w:val="20"/>
-                <w:szCs w:val="20"/>
-              </w:rPr>
-              <w:t>Hệ thống hiển thị thông báo kết thúc điểm danh.</w:t>
-            </w:r>
           </w:p>
         </w:tc>
       </w:tr>
@@ -18116,7 +18214,7 @@
                 <w:sz w:val="20"/>
                 <w:szCs w:val="20"/>
               </w:rPr>
-              <w:t>8</w:t>
+              <w:t>7</w:t>
             </w:r>
           </w:p>
         </w:tc>
@@ -18138,7 +18236,15 @@
                 <w:sz w:val="20"/>
                 <w:szCs w:val="20"/>
               </w:rPr>
-              <w:t>Hệ thống thêm danh sách nhân viên đã điểm danh vào bảng Attendance trong csdl.</w:t>
+              <w:t xml:space="preserve">Hệ thống </w:t>
+            </w:r>
+            <w:r>
+              <w:rPr>
+                <w:rFonts w:cs="Arial"/>
+                <w:sz w:val="20"/>
+                <w:szCs w:val="20"/>
+              </w:rPr>
+              <w:t>đọc dữ liệu từ file CheckinList.txt nếu danh sách ListIn trống nếu không hệ thống sẽ so sánh các nhân viên trong bảng CheckOut với dữ liệu trong ListIn</w:t>
             </w:r>
           </w:p>
         </w:tc>
@@ -18192,6 +18298,90 @@
                 <w:sz w:val="20"/>
                 <w:szCs w:val="20"/>
               </w:rPr>
+              <w:t>8</w:t>
+            </w:r>
+          </w:p>
+        </w:tc>
+        <w:tc>
+          <w:tcPr>
+            <w:tcW w:w="4391" w:type="dxa"/>
+          </w:tcPr>
+          <w:p>
+            <w:pPr>
+              <w:rPr>
+                <w:rFonts w:cs="Arial"/>
+                <w:sz w:val="20"/>
+                <w:szCs w:val="20"/>
+              </w:rPr>
+            </w:pPr>
+            <w:r>
+              <w:rPr>
+                <w:rFonts w:cs="Arial"/>
+                <w:sz w:val="20"/>
+                <w:szCs w:val="20"/>
+              </w:rPr>
+              <w:t>Nếu các nhân viên CheckOut có</w:t>
+            </w:r>
+            <w:r>
+              <w:rPr>
+                <w:rFonts w:cs="Arial"/>
+                <w:sz w:val="20"/>
+                <w:szCs w:val="20"/>
+              </w:rPr>
+              <w:t xml:space="preserve"> thông tin trong ListIn thì hệ thống sẽ xóa thông tin đó trong ListIn và ghi thông tin của nhân viên đó vào bảng Attendance, Nếu không hệ thống sẽ đưa ra thông báo nhân viên không checkin.</w:t>
+            </w:r>
+          </w:p>
+        </w:tc>
+      </w:tr>
+      <w:tr>
+        <w:tc>
+          <w:tcPr>
+            <w:tcW w:w="664" w:type="dxa"/>
+          </w:tcPr>
+          <w:p>
+            <w:pPr>
+              <w:rPr>
+                <w:rFonts w:cs="Arial"/>
+                <w:sz w:val="20"/>
+                <w:szCs w:val="20"/>
+                <w:lang w:val="vi-VN"/>
+              </w:rPr>
+            </w:pPr>
+          </w:p>
+        </w:tc>
+        <w:tc>
+          <w:tcPr>
+            <w:tcW w:w="3595" w:type="dxa"/>
+          </w:tcPr>
+          <w:p>
+            <w:pPr>
+              <w:rPr>
+                <w:rFonts w:cs="Arial"/>
+                <w:sz w:val="20"/>
+                <w:szCs w:val="20"/>
+                <w:lang w:val="vi-VN"/>
+              </w:rPr>
+            </w:pPr>
+          </w:p>
+        </w:tc>
+        <w:tc>
+          <w:tcPr>
+            <w:tcW w:w="700" w:type="dxa"/>
+          </w:tcPr>
+          <w:p>
+            <w:pPr>
+              <w:rPr>
+                <w:rFonts w:cs="Arial"/>
+                <w:sz w:val="20"/>
+                <w:szCs w:val="20"/>
+              </w:rPr>
+            </w:pPr>
+            <w:r>
+              <w:rPr>
+                <w:rFonts w:cs="Arial"/>
+                <w:sz w:val="20"/>
+                <w:szCs w:val="20"/>
+              </w:rPr>
               <w:t>9</w:t>
             </w:r>
           </w:p>
@@ -18214,7 +18404,7 @@
                 <w:sz w:val="20"/>
                 <w:szCs w:val="20"/>
               </w:rPr>
-              <w:t>Hệ thống đưa ra thông báo cập nhật dữ liệu thành công</w:t>
+              <w:t>Khi đã kiểm tra hết các nhân viên checkout mà ListIn vẫn còn dữ liệu thì sẽ hiển thị thông báo Nhân viên chưa checkout.</w:t>
             </w:r>
           </w:p>
         </w:tc>
@@ -18415,23 +18605,140 @@
         <w:t>System Message</w:t>
       </w:r>
     </w:p>
+    <w:tbl>
+      <w:tblPr>
+        <w:tblStyle w:val="TableGrid"/>
+        <w:tblW w:w="0" w:type="auto"/>
+        <w:tblLook w:val="04A0" w:firstRow="1" w:lastRow="0" w:firstColumn="1" w:lastColumn="0" w:noHBand="0" w:noVBand="1"/>
+      </w:tblPr>
+      <w:tblGrid>
+        <w:gridCol w:w="1345"/>
+        <w:gridCol w:w="8005"/>
+      </w:tblGrid>
+      <w:tr>
+        <w:tc>
+          <w:tcPr>
+            <w:tcW w:w="1345" w:type="dxa"/>
+          </w:tcPr>
+          <w:p>
+            <w:pPr>
+              <w:rPr>
+                <w:sz w:val="20"/>
+                <w:szCs w:val="20"/>
+              </w:rPr>
+            </w:pPr>
+            <w:r>
+              <w:rPr>
+                <w:sz w:val="20"/>
+                <w:szCs w:val="20"/>
+              </w:rPr>
+              <w:lastRenderedPageBreak/>
+              <w:t>MS03</w:t>
+            </w:r>
+          </w:p>
+        </w:tc>
+        <w:tc>
+          <w:tcPr>
+            <w:tcW w:w="8005" w:type="dxa"/>
+          </w:tcPr>
+          <w:p>
+            <w:pPr>
+              <w:rPr>
+                <w:sz w:val="20"/>
+                <w:szCs w:val="20"/>
+              </w:rPr>
+            </w:pPr>
+            <w:r>
+              <w:rPr>
+                <w:sz w:val="20"/>
+                <w:szCs w:val="20"/>
+              </w:rPr>
+              <w:t>“Nhân viên X không check in”</w:t>
+            </w:r>
+          </w:p>
+          <w:p>
+            <w:pPr>
+              <w:rPr>
+                <w:sz w:val="20"/>
+                <w:szCs w:val="20"/>
+              </w:rPr>
+            </w:pPr>
+            <w:r>
+              <w:rPr>
+                <w:sz w:val="20"/>
+                <w:szCs w:val="20"/>
+              </w:rPr>
+              <w:t>Khi dữ liệu của nhân viên checkout không có trong ListIn.</w:t>
+            </w:r>
+          </w:p>
+        </w:tc>
+      </w:tr>
+      <w:tr>
+        <w:tc>
+          <w:tcPr>
+            <w:tcW w:w="1345" w:type="dxa"/>
+          </w:tcPr>
+          <w:p>
+            <w:pPr>
+              <w:rPr>
+                <w:sz w:val="20"/>
+                <w:szCs w:val="20"/>
+              </w:rPr>
+            </w:pPr>
+            <w:r>
+              <w:rPr>
+                <w:sz w:val="20"/>
+                <w:szCs w:val="20"/>
+              </w:rPr>
+              <w:t>MS04</w:t>
+            </w:r>
+          </w:p>
+        </w:tc>
+        <w:tc>
+          <w:tcPr>
+            <w:tcW w:w="8005" w:type="dxa"/>
+          </w:tcPr>
+          <w:p>
+            <w:pPr>
+              <w:rPr>
+                <w:sz w:val="20"/>
+                <w:szCs w:val="20"/>
+              </w:rPr>
+            </w:pPr>
+            <w:r>
+              <w:rPr>
+                <w:sz w:val="20"/>
+                <w:szCs w:val="20"/>
+              </w:rPr>
+              <w:t>“Nhan viên X không check out”</w:t>
+            </w:r>
+          </w:p>
+          <w:p>
+            <w:pPr>
+              <w:rPr>
+                <w:sz w:val="20"/>
+                <w:szCs w:val="20"/>
+              </w:rPr>
+            </w:pPr>
+            <w:r>
+              <w:rPr>
+                <w:sz w:val="20"/>
+                <w:szCs w:val="20"/>
+              </w:rPr>
+              <w:t>Khi vẫn còn dữ liệu trong ListIn khi đã hết thời gian checkout.</w:t>
+            </w:r>
+          </w:p>
+        </w:tc>
+      </w:tr>
+    </w:tbl>
     <w:p>
       <w:pPr>
         <w:rPr>
           <w:b/>
           <w:sz w:val="20"/>
           <w:szCs w:val="20"/>
-          <w:lang w:val="vi-VN"/>
-        </w:rPr>
-      </w:pPr>
-      <w:r>
-        <w:rPr>
-          <w:b/>
-          <w:sz w:val="20"/>
-          <w:szCs w:val="20"/>
-        </w:rPr>
-        <w:t>N/A</w:t>
-      </w:r>
+        </w:rPr>
+      </w:pPr>
     </w:p>
     <w:p>
       <w:pPr>
@@ -18972,7 +19279,6 @@
                 <w:sz w:val="20"/>
                 <w:szCs w:val="20"/>
               </w:rPr>
-              <w:lastRenderedPageBreak/>
               <w:t>Actor</w:t>
             </w:r>
           </w:p>
@@ -19692,6 +19998,7 @@
                 <w:sz w:val="20"/>
                 <w:szCs w:val="20"/>
               </w:rPr>
+              <w:lastRenderedPageBreak/>
               <w:t>Description</w:t>
             </w:r>
           </w:p>
@@ -21234,6 +21541,7 @@
         <w:rPr>
           <w:b/>
         </w:rPr>
+        <w:lastRenderedPageBreak/>
         <w:t>Activities</w:t>
       </w:r>
     </w:p>
@@ -21743,7 +22051,6 @@
         <w:rPr>
           <w:b/>
         </w:rPr>
-        <w:lastRenderedPageBreak/>
         <w:t>Business Rules</w:t>
       </w:r>
     </w:p>
@@ -21942,7 +22249,15 @@
                 <w:sz w:val="20"/>
                 <w:szCs w:val="20"/>
               </w:rPr>
-              <w:t>MS03</w:t>
+              <w:t>MS0</w:t>
+            </w:r>
+            <w:r>
+              <w:rPr>
+                <w:rFonts w:cs="Arial"/>
+                <w:sz w:val="20"/>
+                <w:szCs w:val="20"/>
+              </w:rPr>
+              <w:t>5</w:t>
             </w:r>
           </w:p>
         </w:tc>
@@ -22031,7 +22346,15 @@
                 <w:sz w:val="20"/>
                 <w:szCs w:val="20"/>
               </w:rPr>
-              <w:t>MS04</w:t>
+              <w:t>MS0</w:t>
+            </w:r>
+            <w:r>
+              <w:rPr>
+                <w:rFonts w:cs="Arial"/>
+                <w:sz w:val="20"/>
+                <w:szCs w:val="20"/>
+              </w:rPr>
+              <w:t>6</w:t>
             </w:r>
           </w:p>
         </w:tc>
@@ -22680,6 +23003,7 @@
                 <w:sz w:val="20"/>
                 <w:szCs w:val="20"/>
               </w:rPr>
+              <w:lastRenderedPageBreak/>
               <w:t>Main Flow: Đăng ký thành công</w:t>
             </w:r>
           </w:p>
@@ -23230,7 +23554,6 @@
           <w:sz w:val="20"/>
           <w:szCs w:val="20"/>
         </w:rPr>
-        <w:lastRenderedPageBreak/>
         <w:t>System Message</w:t>
       </w:r>
     </w:p>
@@ -23270,7 +23593,15 @@
                 <w:sz w:val="20"/>
                 <w:szCs w:val="20"/>
               </w:rPr>
-              <w:t>MS05</w:t>
+              <w:t>MS0</w:t>
+            </w:r>
+            <w:r>
+              <w:rPr>
+                <w:rFonts w:cs="Arial"/>
+                <w:sz w:val="20"/>
+                <w:szCs w:val="20"/>
+              </w:rPr>
+              <w:t>7</w:t>
             </w:r>
           </w:p>
         </w:tc>
@@ -23359,8 +23690,18 @@
                 <w:sz w:val="20"/>
                 <w:szCs w:val="20"/>
               </w:rPr>
-              <w:t>MS06</w:t>
-            </w:r>
+              <w:t>MS0</w:t>
+            </w:r>
+            <w:r>
+              <w:rPr>
+                <w:rFonts w:cs="Arial"/>
+                <w:sz w:val="20"/>
+                <w:szCs w:val="20"/>
+              </w:rPr>
+              <w:t>8</w:t>
+            </w:r>
+            <w:bookmarkStart w:id="1" w:name="_GoBack"/>
+            <w:bookmarkEnd w:id="1"/>
           </w:p>
         </w:tc>
         <w:tc>
@@ -24068,6 +24409,7 @@
                 <w:szCs w:val="20"/>
                 <w:lang w:val="vi-VN"/>
               </w:rPr>
+              <w:lastRenderedPageBreak/>
               <w:t>1</w:t>
             </w:r>
           </w:p>
@@ -24283,8 +24625,6 @@
             </w:r>
           </w:p>
         </w:tc>
-        <w:bookmarkStart w:id="1" w:name="_GoBack"/>
-        <w:bookmarkEnd w:id="1"/>
       </w:tr>
       <w:tr>
         <w:tc>
@@ -24611,7 +24951,6 @@
         <w:rPr>
           <w:b/>
         </w:rPr>
-        <w:lastRenderedPageBreak/>
         <w:t>System Message</w:t>
       </w:r>
     </w:p>
@@ -26997,7 +27336,7 @@
 </file>
 
 <file path=customXml/itemProps1.xml><?xml version="1.0" encoding="utf-8"?>
-<ds:datastoreItem xmlns:ds="http://schemas.openxmlformats.org/officeDocument/2006/customXml" ds:itemID="{6A7B67A7-4D72-41F2-ABB2-0F0141B71E2D}">
+<ds:datastoreItem xmlns:ds="http://schemas.openxmlformats.org/officeDocument/2006/customXml" ds:itemID="{E88F4E0B-C6BB-406A-B631-BBCDB2844C97}">
   <ds:schemaRefs>
     <ds:schemaRef ds:uri="http://schemas.openxmlformats.org/officeDocument/2006/bibliography"/>
   </ds:schemaRefs>

</xml_diff>